<commit_message>
Ran black box tests and recorded results in CSC216_L7_BBTP.docx
</commit_message>
<xml_diff>
--- a/PackScheduler/project-docs/CSC216_L7_BBTP.docx
+++ b/PackScheduler/project-docs/CSC216_L7_BBTP.docx
@@ -7,9 +7,7 @@
         <w:pStyle w:val="Heading1"/>
       </w:pPr>
       <w:bookmarkStart w:id="0" w:name="_7zc81fzsob3" w:colFirst="0" w:colLast="0"/>
-      <w:bookmarkStart w:id="1" w:name="_GoBack"/>
       <w:bookmarkEnd w:id="0"/>
-      <w:bookmarkEnd w:id="1"/>
       <w:r>
         <w:t>Lab 07: Black Box Test Plan</w:t>
       </w:r>
@@ -18,8 +16,8 @@
       <w:pPr>
         <w:pStyle w:val="Heading2"/>
       </w:pPr>
-      <w:bookmarkStart w:id="2" w:name="_68rn3s2fl7x0" w:colFirst="0" w:colLast="0"/>
-      <w:bookmarkEnd w:id="2"/>
+      <w:bookmarkStart w:id="1" w:name="_68rn3s2fl7x0" w:colFirst="0" w:colLast="0"/>
+      <w:bookmarkEnd w:id="1"/>
       <w:r>
         <w:t>Test Overview</w:t>
       </w:r>
@@ -38,7 +36,15 @@
         <w:contextualSpacing/>
       </w:pPr>
       <w:r>
-        <w:t>Right click on PackSchedulerGUI class in the Package Explorer.</w:t>
+        <w:t xml:space="preserve">Right click on </w:t>
+      </w:r>
+      <w:proofErr w:type="spellStart"/>
+      <w:r>
+        <w:t>PackSchedulerGUI</w:t>
+      </w:r>
+      <w:proofErr w:type="spellEnd"/>
+      <w:r>
+        <w:t xml:space="preserve"> class in the Package Explorer.</w:t>
       </w:r>
     </w:p>
     <w:p>
@@ -56,7 +62,15 @@
     <w:p/>
     <w:p>
       <w:r>
-        <w:t>All tests files should be located in the test-files/ folder.</w:t>
+        <w:t xml:space="preserve">All tests files should </w:t>
+      </w:r>
+      <w:proofErr w:type="gramStart"/>
+      <w:r>
+        <w:t>be located in</w:t>
+      </w:r>
+      <w:proofErr w:type="gramEnd"/>
+      <w:r>
+        <w:t xml:space="preserve"> the test-files/ folder.</w:t>
       </w:r>
     </w:p>
     <w:p/>
@@ -241,7 +255,15 @@
               <w:spacing w:line="240" w:lineRule="auto"/>
             </w:pPr>
             <w:r>
-              <w:t>Preconditions: PackSchedulerGUI has loaded</w:t>
+              <w:t xml:space="preserve">Preconditions: </w:t>
+            </w:r>
+            <w:proofErr w:type="spellStart"/>
+            <w:r>
+              <w:t>PackSchedulerGUI</w:t>
+            </w:r>
+            <w:proofErr w:type="spellEnd"/>
+            <w:r>
+              <w:t xml:space="preserve"> has loaded</w:t>
             </w:r>
           </w:p>
           <w:p>
@@ -258,12 +280,14 @@
             <w:r>
               <w:t xml:space="preserve">User ID: </w:t>
             </w:r>
+            <w:proofErr w:type="spellStart"/>
             <w:r>
               <w:rPr>
                 <w:b/>
               </w:rPr>
               <w:t>lberg</w:t>
             </w:r>
+            <w:proofErr w:type="spellEnd"/>
           </w:p>
           <w:p>
             <w:pPr>
@@ -440,10 +464,34 @@
             <w:pPr>
               <w:widowControl w:val="0"/>
               <w:spacing w:line="240" w:lineRule="auto"/>
-              <w:rPr>
-                <w:b/>
-              </w:rPr>
-            </w:pPr>
+            </w:pPr>
+            <w:r>
+              <w:t>Pop up with message “User doesn’t exist.”</w:t>
+            </w:r>
+          </w:p>
+          <w:p>
+            <w:pPr>
+              <w:widowControl w:val="0"/>
+              <w:spacing w:line="240" w:lineRule="auto"/>
+            </w:pPr>
+          </w:p>
+          <w:p>
+            <w:pPr>
+              <w:widowControl w:val="0"/>
+              <w:spacing w:line="240" w:lineRule="auto"/>
+            </w:pPr>
+          </w:p>
+          <w:p>
+            <w:pPr>
+              <w:widowControl w:val="0"/>
+              <w:spacing w:line="240" w:lineRule="auto"/>
+              <w:rPr>
+                <w:b/>
+              </w:rPr>
+            </w:pPr>
+            <w:r>
+              <w:t>User ID and password text fields are cleared.</w:t>
+            </w:r>
           </w:p>
         </w:tc>
       </w:tr>
@@ -486,7 +534,15 @@
               <w:spacing w:line="240" w:lineRule="auto"/>
             </w:pPr>
             <w:r>
-              <w:t>Preconditions: PackSchedulerGUI has loaded</w:t>
+              <w:t xml:space="preserve">Preconditions: </w:t>
+            </w:r>
+            <w:proofErr w:type="spellStart"/>
+            <w:r>
+              <w:t>PackSchedulerGUI</w:t>
+            </w:r>
+            <w:proofErr w:type="spellEnd"/>
+            <w:r>
+              <w:t xml:space="preserve"> has loaded</w:t>
             </w:r>
           </w:p>
           <w:p>
@@ -503,12 +559,14 @@
             <w:r>
               <w:t xml:space="preserve">User ID: </w:t>
             </w:r>
-            <w:r>
-              <w:rPr>
-                <w:b/>
-              </w:rPr>
-              <w:t>registrar</w:t>
-            </w:r>
+            <w:proofErr w:type="spellStart"/>
+            <w:r>
+              <w:rPr>
+                <w:b/>
+              </w:rPr>
+              <w:t>jsmith</w:t>
+            </w:r>
+            <w:proofErr w:type="spellEnd"/>
           </w:p>
           <w:p>
             <w:pPr>
@@ -522,7 +580,7 @@
               <w:rPr>
                 <w:b/>
               </w:rPr>
-              <w:t>Regi5tr@r</w:t>
+              <w:t>password</w:t>
             </w:r>
           </w:p>
           <w:p>
@@ -600,11 +658,7 @@
               <w:spacing w:line="240" w:lineRule="auto"/>
             </w:pPr>
             <w:r>
-              <w:t xml:space="preserve">View switches to Registrar </w:t>
-            </w:r>
-            <w:r>
-              <w:lastRenderedPageBreak/>
-              <w:t>panel with Student Directory functionality displayed</w:t>
+              <w:t>View switches to Registrar panel with Student Directory functionality displayed</w:t>
             </w:r>
           </w:p>
         </w:tc>
@@ -623,10 +677,34 @@
             <w:pPr>
               <w:widowControl w:val="0"/>
               <w:spacing w:line="240" w:lineRule="auto"/>
-              <w:rPr>
-                <w:b/>
-              </w:rPr>
-            </w:pPr>
+            </w:pPr>
+          </w:p>
+          <w:p>
+            <w:pPr>
+              <w:widowControl w:val="0"/>
+              <w:spacing w:line="240" w:lineRule="auto"/>
+            </w:pPr>
+          </w:p>
+          <w:p>
+            <w:pPr>
+              <w:widowControl w:val="0"/>
+              <w:spacing w:line="240" w:lineRule="auto"/>
+            </w:pPr>
+          </w:p>
+          <w:p>
+            <w:pPr>
+              <w:widowControl w:val="0"/>
+              <w:spacing w:line="240" w:lineRule="auto"/>
+            </w:pPr>
+          </w:p>
+          <w:p>
+            <w:pPr>
+              <w:widowControl w:val="0"/>
+              <w:spacing w:line="240" w:lineRule="auto"/>
+            </w:pPr>
+            <w:r>
+              <w:t>View switches to Registrar panel with Student Directory functionality displayed</w:t>
+            </w:r>
           </w:p>
         </w:tc>
       </w:tr>
@@ -669,7 +747,15 @@
               <w:spacing w:line="240" w:lineRule="auto"/>
             </w:pPr>
             <w:r>
-              <w:t>Preconditions: PackSchedulerGUI has loaded and registrar user is logged in (T2)</w:t>
+              <w:t xml:space="preserve">Preconditions: </w:t>
+            </w:r>
+            <w:proofErr w:type="spellStart"/>
+            <w:r>
+              <w:t>PackSchedulerGUI</w:t>
+            </w:r>
+            <w:proofErr w:type="spellEnd"/>
+            <w:r>
+              <w:t xml:space="preserve"> has loaded and registrar user is logged in (T2)</w:t>
             </w:r>
           </w:p>
           <w:p>
@@ -774,10 +860,7 @@
               <w:spacing w:line="240" w:lineRule="auto"/>
             </w:pPr>
             <w:r>
-              <w:t>10 students are listed in alphabetical order by last name.  The list starts with Demetrius</w:t>
-            </w:r>
-            <w:r>
-              <w:t xml:space="preserve"> Austin and ends with Griffith Stone.</w:t>
+              <w:t>10 students are listed in alphabetical order by last name.  The list starts with Demetrius Austin and ends with Griffith Stone.</w:t>
             </w:r>
           </w:p>
         </w:tc>
@@ -800,6 +883,9 @@
                 <w:b/>
               </w:rPr>
             </w:pPr>
+            <w:r>
+              <w:t>10 students are listed in alphabetical order by last name.  The list starts with Demetrius Austin and ends with Griffith Stone.</w:t>
+            </w:r>
           </w:p>
         </w:tc>
       </w:tr>
@@ -842,7 +928,15 @@
               <w:spacing w:line="240" w:lineRule="auto"/>
             </w:pPr>
             <w:r>
-              <w:t>Preconditions: PackSchedulerGUI has loaded and registrar user is logged in (T2).  T3 has run.</w:t>
+              <w:t xml:space="preserve">Preconditions: </w:t>
+            </w:r>
+            <w:proofErr w:type="spellStart"/>
+            <w:r>
+              <w:t>PackSchedulerGUI</w:t>
+            </w:r>
+            <w:proofErr w:type="spellEnd"/>
+            <w:r>
+              <w:t xml:space="preserve"> has loaded and registrar user is logged in (T2).  T3 has run.</w:t>
             </w:r>
           </w:p>
           <w:p>
@@ -907,12 +1001,14 @@
             <w:r>
               <w:t xml:space="preserve">ID: </w:t>
             </w:r>
+            <w:proofErr w:type="spellStart"/>
             <w:r>
               <w:rPr>
                 <w:b/>
               </w:rPr>
               <w:t>pwilkins</w:t>
             </w:r>
+            <w:proofErr w:type="spellEnd"/>
           </w:p>
           <w:p>
             <w:pPr>
@@ -1152,6 +1248,9 @@
                 <w:b/>
               </w:rPr>
             </w:pPr>
+            <w:r>
+              <w:t>Error Message: Invalid first name</w:t>
+            </w:r>
           </w:p>
         </w:tc>
       </w:tr>
@@ -1194,7 +1293,15 @@
               <w:spacing w:line="240" w:lineRule="auto"/>
             </w:pPr>
             <w:r>
-              <w:t>Preconditions: PackSchedulerGUI has loaded and registrar user is logged in (T2).  T3 has run.</w:t>
+              <w:t xml:space="preserve">Preconditions: </w:t>
+            </w:r>
+            <w:proofErr w:type="spellStart"/>
+            <w:r>
+              <w:t>PackSchedulerGUI</w:t>
+            </w:r>
+            <w:proofErr w:type="spellEnd"/>
+            <w:r>
+              <w:t xml:space="preserve"> has loaded and registrar user is logged in (T2).  T3 has run.</w:t>
             </w:r>
           </w:p>
           <w:p>
@@ -1243,7 +1350,6 @@
               <w:contextualSpacing/>
             </w:pPr>
             <w:r>
-              <w:lastRenderedPageBreak/>
               <w:t xml:space="preserve">Last Name: </w:t>
             </w:r>
           </w:p>
@@ -1260,12 +1366,14 @@
             <w:r>
               <w:t xml:space="preserve">ID: </w:t>
             </w:r>
+            <w:proofErr w:type="spellStart"/>
             <w:r>
               <w:rPr>
                 <w:b/>
               </w:rPr>
               <w:t>pwilkins</w:t>
             </w:r>
+            <w:proofErr w:type="spellEnd"/>
           </w:p>
           <w:p>
             <w:pPr>
@@ -1338,10 +1446,7 @@
               <w:contextualSpacing/>
             </w:pPr>
             <w:r>
-              <w:t>M</w:t>
-            </w:r>
-            <w:r>
-              <w:t xml:space="preserve">ax Credits: </w:t>
+              <w:t xml:space="preserve">Max Credits: </w:t>
             </w:r>
             <w:r>
               <w:rPr>
@@ -1503,6 +1608,21 @@
               <w:right w:w="100" w:type="dxa"/>
             </w:tcMar>
           </w:tcPr>
+          <w:p>
+            <w:pPr>
+              <w:widowControl w:val="0"/>
+              <w:spacing w:line="240" w:lineRule="auto"/>
+            </w:pPr>
+          </w:p>
+          <w:p>
+            <w:pPr>
+              <w:widowControl w:val="0"/>
+              <w:spacing w:line="240" w:lineRule="auto"/>
+            </w:pPr>
+            <w:r>
+              <w:t>Error Message: Invalid last name</w:t>
+            </w:r>
+          </w:p>
           <w:p>
             <w:pPr>
               <w:widowControl w:val="0"/>
@@ -1553,7 +1673,15 @@
               <w:spacing w:line="240" w:lineRule="auto"/>
             </w:pPr>
             <w:r>
-              <w:t>Preconditions: PackSchedulerGUI has loaded and registrar user is logged in (T2).  T3 has run.</w:t>
+              <w:t xml:space="preserve">Preconditions: </w:t>
+            </w:r>
+            <w:proofErr w:type="spellStart"/>
+            <w:r>
+              <w:t>PackSchedulerGUI</w:t>
+            </w:r>
+            <w:proofErr w:type="spellEnd"/>
+            <w:r>
+              <w:t xml:space="preserve"> has loaded and registrar user is logged in (T2).  T3 has run.</w:t>
             </w:r>
           </w:p>
           <w:p>
@@ -1858,6 +1986,15 @@
               <w:right w:w="100" w:type="dxa"/>
             </w:tcMar>
           </w:tcPr>
+          <w:p>
+            <w:pPr>
+              <w:widowControl w:val="0"/>
+              <w:spacing w:line="240" w:lineRule="auto"/>
+            </w:pPr>
+            <w:r>
+              <w:t>Error Message: Invalid id</w:t>
+            </w:r>
+          </w:p>
           <w:p>
             <w:pPr>
               <w:widowControl w:val="0"/>
@@ -1908,7 +2045,15 @@
               <w:spacing w:line="240" w:lineRule="auto"/>
             </w:pPr>
             <w:r>
-              <w:t>Preconditions: PackSchedulerGUI has loaded and registrar user is logged in (T2).  T3 has run.</w:t>
+              <w:t xml:space="preserve">Preconditions: </w:t>
+            </w:r>
+            <w:proofErr w:type="spellStart"/>
+            <w:r>
+              <w:t>PackSchedulerGUI</w:t>
+            </w:r>
+            <w:proofErr w:type="spellEnd"/>
+            <w:r>
+              <w:t xml:space="preserve"> has loaded and registrar user is logged in (T2).  T3 has run.</w:t>
             </w:r>
           </w:p>
           <w:p>
@@ -1979,12 +2124,14 @@
             <w:r>
               <w:t xml:space="preserve">ID: </w:t>
             </w:r>
+            <w:proofErr w:type="spellStart"/>
             <w:r>
               <w:rPr>
                 <w:b/>
               </w:rPr>
               <w:t>pwilkins</w:t>
             </w:r>
+            <w:proofErr w:type="spellEnd"/>
           </w:p>
           <w:p>
             <w:pPr>
@@ -2011,10 +2158,7 @@
               <w:contextualSpacing/>
             </w:pPr>
             <w:r>
-              <w:t>Password</w:t>
-            </w:r>
-            <w:r>
-              <w:t xml:space="preserve">: </w:t>
+              <w:t xml:space="preserve">Password: </w:t>
             </w:r>
             <w:r>
               <w:rPr>
@@ -2034,7 +2178,6 @@
               <w:contextualSpacing/>
             </w:pPr>
             <w:r>
-              <w:lastRenderedPageBreak/>
               <w:t xml:space="preserve">Repeat Password: </w:t>
             </w:r>
             <w:r>
@@ -2217,6 +2360,15 @@
               <w:right w:w="100" w:type="dxa"/>
             </w:tcMar>
           </w:tcPr>
+          <w:p>
+            <w:pPr>
+              <w:widowControl w:val="0"/>
+              <w:spacing w:line="240" w:lineRule="auto"/>
+            </w:pPr>
+            <w:r>
+              <w:t>Error Message: Invalid email</w:t>
+            </w:r>
+          </w:p>
           <w:p>
             <w:pPr>
               <w:widowControl w:val="0"/>
@@ -2266,8 +2418,21 @@
               <w:widowControl w:val="0"/>
               <w:spacing w:line="240" w:lineRule="auto"/>
             </w:pPr>
-            <w:r>
-              <w:t>PPreconditions: PackSchedulerGUI has loaded and registrar user is logged in (T2).  T3 has run.</w:t>
+            <w:proofErr w:type="spellStart"/>
+            <w:r>
+              <w:t>PPreconditions</w:t>
+            </w:r>
+            <w:proofErr w:type="spellEnd"/>
+            <w:r>
+              <w:t xml:space="preserve">: </w:t>
+            </w:r>
+            <w:proofErr w:type="spellStart"/>
+            <w:r>
+              <w:t>PackSchedulerGUI</w:t>
+            </w:r>
+            <w:proofErr w:type="spellEnd"/>
+            <w:r>
+              <w:t xml:space="preserve"> has loaded and registrar user is logged in (T2).  T3 has run.</w:t>
             </w:r>
           </w:p>
           <w:p>
@@ -2338,12 +2503,14 @@
             <w:r>
               <w:t xml:space="preserve">ID: </w:t>
             </w:r>
+            <w:proofErr w:type="spellStart"/>
             <w:r>
               <w:rPr>
                 <w:b/>
               </w:rPr>
               <w:t>pwilkins</w:t>
             </w:r>
+            <w:proofErr w:type="spellEnd"/>
           </w:p>
           <w:p>
             <w:pPr>
@@ -2578,6 +2745,15 @@
               <w:right w:w="100" w:type="dxa"/>
             </w:tcMar>
           </w:tcPr>
+          <w:p>
+            <w:pPr>
+              <w:widowControl w:val="0"/>
+              <w:spacing w:line="240" w:lineRule="auto"/>
+            </w:pPr>
+            <w:r>
+              <w:t>Error Message: Invalid email</w:t>
+            </w:r>
+          </w:p>
           <w:p>
             <w:pPr>
               <w:widowControl w:val="0"/>
@@ -2628,7 +2804,15 @@
               <w:spacing w:line="240" w:lineRule="auto"/>
             </w:pPr>
             <w:r>
-              <w:t>Preconditions: PackSchedulerGUI has loaded and registrar user is logged in (T2).  T3 has run.</w:t>
+              <w:t xml:space="preserve">Preconditions: </w:t>
+            </w:r>
+            <w:proofErr w:type="spellStart"/>
+            <w:r>
+              <w:t>PackSchedulerGUI</w:t>
+            </w:r>
+            <w:proofErr w:type="spellEnd"/>
+            <w:r>
+              <w:t xml:space="preserve"> has loaded and registrar user is logged in (T2).  T3 has run.</w:t>
             </w:r>
           </w:p>
           <w:p>
@@ -2699,28 +2883,27 @@
             <w:r>
               <w:t xml:space="preserve">ID: </w:t>
             </w:r>
+            <w:proofErr w:type="spellStart"/>
             <w:r>
               <w:rPr>
                 <w:b/>
               </w:rPr>
               <w:t>pwilkins</w:t>
             </w:r>
-          </w:p>
-          <w:p>
-            <w:pPr>
-              <w:widowControl w:val="0"/>
-              <w:numPr>
-                <w:ilvl w:val="0"/>
-                <w:numId w:val="2"/>
-              </w:numPr>
-              <w:spacing w:line="240" w:lineRule="auto"/>
-              <w:contextualSpacing/>
-            </w:pPr>
-            <w:r>
-              <w:t>Emai</w:t>
-            </w:r>
-            <w:r>
-              <w:t xml:space="preserve">l: </w:t>
+            <w:proofErr w:type="spellEnd"/>
+          </w:p>
+          <w:p>
+            <w:pPr>
+              <w:widowControl w:val="0"/>
+              <w:numPr>
+                <w:ilvl w:val="0"/>
+                <w:numId w:val="2"/>
+              </w:numPr>
+              <w:spacing w:line="240" w:lineRule="auto"/>
+              <w:contextualSpacing/>
+            </w:pPr>
+            <w:r>
+              <w:t xml:space="preserve">Email: </w:t>
             </w:r>
             <w:r>
               <w:rPr>
@@ -2942,6 +3125,15 @@
               <w:right w:w="100" w:type="dxa"/>
             </w:tcMar>
           </w:tcPr>
+          <w:p>
+            <w:pPr>
+              <w:widowControl w:val="0"/>
+              <w:spacing w:line="240" w:lineRule="auto"/>
+            </w:pPr>
+            <w:r>
+              <w:t>Error Message: Passwords do not match</w:t>
+            </w:r>
+          </w:p>
           <w:p>
             <w:pPr>
               <w:widowControl w:val="0"/>
@@ -2992,7 +3184,15 @@
               <w:spacing w:line="240" w:lineRule="auto"/>
             </w:pPr>
             <w:r>
-              <w:t>Preconditions: PackSchedulerGUI has loaded and registrar user is logged in (T2).  T3 has run.</w:t>
+              <w:t xml:space="preserve">Preconditions: </w:t>
+            </w:r>
+            <w:proofErr w:type="spellStart"/>
+            <w:r>
+              <w:t>PackSchedulerGUI</w:t>
+            </w:r>
+            <w:proofErr w:type="spellEnd"/>
+            <w:r>
+              <w:t xml:space="preserve"> has loaded and registrar user is logged in (T2).  T3 has run.</w:t>
             </w:r>
           </w:p>
           <w:p>
@@ -3063,12 +3263,14 @@
             <w:r>
               <w:t xml:space="preserve">ID: </w:t>
             </w:r>
+            <w:proofErr w:type="spellStart"/>
             <w:r>
               <w:rPr>
                 <w:b/>
               </w:rPr>
               <w:t>pwilkins</w:t>
             </w:r>
+            <w:proofErr w:type="spellEnd"/>
           </w:p>
           <w:p>
             <w:pPr>
@@ -3303,6 +3505,15 @@
               <w:right w:w="100" w:type="dxa"/>
             </w:tcMar>
           </w:tcPr>
+          <w:p>
+            <w:pPr>
+              <w:widowControl w:val="0"/>
+              <w:spacing w:line="240" w:lineRule="auto"/>
+            </w:pPr>
+            <w:r>
+              <w:t>Error Message: Invalid max credits</w:t>
+            </w:r>
+          </w:p>
           <w:p>
             <w:pPr>
               <w:widowControl w:val="0"/>
@@ -3353,7 +3564,15 @@
               <w:spacing w:line="240" w:lineRule="auto"/>
             </w:pPr>
             <w:r>
-              <w:t>Preconditions: PackSchedulerGUI has loaded and registrar user is logged in (T2).  T3 has run.</w:t>
+              <w:t xml:space="preserve">Preconditions: </w:t>
+            </w:r>
+            <w:proofErr w:type="spellStart"/>
+            <w:r>
+              <w:t>PackSchedulerGUI</w:t>
+            </w:r>
+            <w:proofErr w:type="spellEnd"/>
+            <w:r>
+              <w:t xml:space="preserve"> has loaded and registrar user is logged in (T2).  T3 has run.</w:t>
             </w:r>
           </w:p>
           <w:p>
@@ -3424,12 +3643,14 @@
             <w:r>
               <w:t xml:space="preserve">ID: </w:t>
             </w:r>
+            <w:proofErr w:type="spellStart"/>
             <w:r>
               <w:rPr>
                 <w:b/>
               </w:rPr>
               <w:t>pwilkins</w:t>
             </w:r>
+            <w:proofErr w:type="spellEnd"/>
           </w:p>
           <w:p>
             <w:pPr>
@@ -3664,6 +3885,15 @@
               <w:right w:w="100" w:type="dxa"/>
             </w:tcMar>
           </w:tcPr>
+          <w:p>
+            <w:pPr>
+              <w:widowControl w:val="0"/>
+              <w:spacing w:line="240" w:lineRule="auto"/>
+            </w:pPr>
+            <w:r>
+              <w:t>Error Message: Invalid max credits</w:t>
+            </w:r>
+          </w:p>
           <w:p>
             <w:pPr>
               <w:widowControl w:val="0"/>
@@ -3714,7 +3944,15 @@
               <w:spacing w:line="240" w:lineRule="auto"/>
             </w:pPr>
             <w:r>
-              <w:t>Preconditions: PackSchedulerGUI has loaded and registrar user is logged in (T2).  T3 has run.</w:t>
+              <w:t xml:space="preserve">Preconditions: </w:t>
+            </w:r>
+            <w:proofErr w:type="spellStart"/>
+            <w:r>
+              <w:t>PackSchedulerGUI</w:t>
+            </w:r>
+            <w:proofErr w:type="spellEnd"/>
+            <w:r>
+              <w:t xml:space="preserve"> has loaded and registrar user is logged in (T2).  T3 has run.</w:t>
             </w:r>
           </w:p>
           <w:p>
@@ -3785,12 +4023,14 @@
             <w:r>
               <w:t xml:space="preserve">ID: </w:t>
             </w:r>
+            <w:proofErr w:type="spellStart"/>
             <w:r>
               <w:rPr>
                 <w:b/>
               </w:rPr>
               <w:t>pwilkins</w:t>
             </w:r>
+            <w:proofErr w:type="spellEnd"/>
           </w:p>
           <w:p>
             <w:pPr>
@@ -4027,6 +4267,9 @@
                 <w:b/>
               </w:rPr>
             </w:pPr>
+            <w:r>
+              <w:t>Patience Wilkins is added to the Student Directory and is the last student in the list.</w:t>
+            </w:r>
           </w:p>
         </w:tc>
       </w:tr>
@@ -4069,7 +4312,15 @@
               <w:spacing w:line="240" w:lineRule="auto"/>
             </w:pPr>
             <w:r>
-              <w:t>Preconditions: PackSchedulerGUI has loaded and registrar user is logged in (T2).  T3 has run.</w:t>
+              <w:t xml:space="preserve">Preconditions: </w:t>
+            </w:r>
+            <w:proofErr w:type="spellStart"/>
+            <w:r>
+              <w:t>PackSchedulerGUI</w:t>
+            </w:r>
+            <w:proofErr w:type="spellEnd"/>
+            <w:r>
+              <w:t xml:space="preserve"> has loaded and registrar user is logged in (T2).  T3 has run.</w:t>
             </w:r>
           </w:p>
           <w:p>
@@ -4140,12 +4391,14 @@
             <w:r>
               <w:t xml:space="preserve">ID: </w:t>
             </w:r>
+            <w:proofErr w:type="spellStart"/>
             <w:r>
               <w:rPr>
                 <w:b/>
               </w:rPr>
               <w:t>rpuckett</w:t>
             </w:r>
+            <w:proofErr w:type="spellEnd"/>
           </w:p>
           <w:p>
             <w:pPr>
@@ -4382,6 +4635,9 @@
                 <w:b/>
               </w:rPr>
             </w:pPr>
+            <w:r>
+              <w:t>Rylee Puckett is added to the Student Directory between Dylan Nolan and Cassandra Schwartz</w:t>
+            </w:r>
           </w:p>
         </w:tc>
       </w:tr>
@@ -4424,7 +4680,15 @@
               <w:spacing w:line="240" w:lineRule="auto"/>
             </w:pPr>
             <w:r>
-              <w:t>Preconditions: PackSchedulerGUI has loaded and registrar user is logged in (T2).  T3 has run.</w:t>
+              <w:t xml:space="preserve">Preconditions: </w:t>
+            </w:r>
+            <w:proofErr w:type="spellStart"/>
+            <w:r>
+              <w:t>PackSchedulerGUI</w:t>
+            </w:r>
+            <w:proofErr w:type="spellEnd"/>
+            <w:r>
+              <w:t xml:space="preserve"> has loaded and registrar user is logged in (T2).  T3 has run.</w:t>
             </w:r>
           </w:p>
           <w:p>
@@ -4495,12 +4759,14 @@
             <w:r>
               <w:t xml:space="preserve">ID: </w:t>
             </w:r>
+            <w:proofErr w:type="spellStart"/>
             <w:r>
               <w:rPr>
                 <w:b/>
               </w:rPr>
               <w:t>macevedo</w:t>
             </w:r>
+            <w:proofErr w:type="spellEnd"/>
           </w:p>
           <w:p>
             <w:pPr>
@@ -4737,6 +5003,9 @@
                 <w:b/>
               </w:rPr>
             </w:pPr>
+            <w:r>
+              <w:t>Melvin Acevedo is added to the Student Directory and is the first student in the list.</w:t>
+            </w:r>
           </w:p>
         </w:tc>
       </w:tr>
@@ -4779,7 +5048,15 @@
               <w:spacing w:line="240" w:lineRule="auto"/>
             </w:pPr>
             <w:r>
-              <w:t xml:space="preserve">Preconditions: PackSchedulerGUI has loaded and registrar user is logged in (T2).  </w:t>
+              <w:t xml:space="preserve">Preconditions: </w:t>
+            </w:r>
+            <w:proofErr w:type="spellStart"/>
+            <w:r>
+              <w:t>PackSchedulerGUI</w:t>
+            </w:r>
+            <w:proofErr w:type="spellEnd"/>
+            <w:r>
+              <w:t xml:space="preserve"> has loaded and registrar user is logged in (T2).  </w:t>
             </w:r>
           </w:p>
           <w:p>
@@ -4865,6 +5142,9 @@
                 <w:b/>
               </w:rPr>
             </w:pPr>
+            <w:r>
+              <w:t>Error Message: No student selected</w:t>
+            </w:r>
           </w:p>
         </w:tc>
       </w:tr>
@@ -4907,7 +5187,15 @@
               <w:spacing w:line="240" w:lineRule="auto"/>
             </w:pPr>
             <w:r>
-              <w:t xml:space="preserve">Preconditions: PackSchedulerGUI has loaded and registrar user is logged in (T2).  </w:t>
+              <w:t xml:space="preserve">Preconditions: </w:t>
+            </w:r>
+            <w:proofErr w:type="spellStart"/>
+            <w:r>
+              <w:t>PackSchedulerGUI</w:t>
+            </w:r>
+            <w:proofErr w:type="spellEnd"/>
+            <w:r>
+              <w:t xml:space="preserve"> has loaded and registrar user is logged in (T2).  </w:t>
             </w:r>
           </w:p>
           <w:p>
@@ -5003,7 +5291,15 @@
               <w:spacing w:line="240" w:lineRule="auto"/>
             </w:pPr>
             <w:r>
-              <w:t>Shannon Hansen is removed.  Athea Hicks follows Emerald Frost in the list</w:t>
+              <w:t xml:space="preserve">Shannon Hansen is removed.  </w:t>
+            </w:r>
+            <w:proofErr w:type="spellStart"/>
+            <w:r>
+              <w:t>Athea</w:t>
+            </w:r>
+            <w:proofErr w:type="spellEnd"/>
+            <w:r>
+              <w:t xml:space="preserve"> Hicks follows Emerald Frost in the list</w:t>
             </w:r>
           </w:p>
           <w:p>
@@ -5024,6 +5320,23 @@
               <w:right w:w="100" w:type="dxa"/>
             </w:tcMar>
           </w:tcPr>
+          <w:p>
+            <w:pPr>
+              <w:widowControl w:val="0"/>
+              <w:spacing w:line="240" w:lineRule="auto"/>
+            </w:pPr>
+            <w:r>
+              <w:t xml:space="preserve">Shannon Hansen is removed.  </w:t>
+            </w:r>
+            <w:proofErr w:type="spellStart"/>
+            <w:r>
+              <w:t>Athea</w:t>
+            </w:r>
+            <w:proofErr w:type="spellEnd"/>
+            <w:r>
+              <w:t xml:space="preserve"> Hicks follows Emerald Frost in the list</w:t>
+            </w:r>
+          </w:p>
           <w:p>
             <w:pPr>
               <w:widowControl w:val="0"/>
@@ -5074,7 +5387,15 @@
               <w:spacing w:line="240" w:lineRule="auto"/>
             </w:pPr>
             <w:r>
-              <w:t>Preconditions: PackSchedulerGUI has loaded and registrar user is logged in (T2).  T14 has run.</w:t>
+              <w:t xml:space="preserve">Preconditions: </w:t>
+            </w:r>
+            <w:proofErr w:type="spellStart"/>
+            <w:r>
+              <w:t>PackSchedulerGUI</w:t>
+            </w:r>
+            <w:proofErr w:type="spellEnd"/>
+            <w:r>
+              <w:t xml:space="preserve"> has loaded and registrar user is logged in (T2).  T14 has run.</w:t>
             </w:r>
           </w:p>
           <w:p>
@@ -5190,6 +5511,9 @@
                 <w:b/>
               </w:rPr>
             </w:pPr>
+            <w:r>
+              <w:t>Melvin Acevedo is removed.  Demetrius Austin is front of the directory</w:t>
+            </w:r>
           </w:p>
         </w:tc>
       </w:tr>
@@ -5232,7 +5556,15 @@
               <w:spacing w:line="240" w:lineRule="auto"/>
             </w:pPr>
             <w:r>
-              <w:t>Preconditions: PackSchedulerGUI has loaded and registrar user is logged in (T2).  T12 has run.</w:t>
+              <w:t xml:space="preserve">Preconditions: </w:t>
+            </w:r>
+            <w:proofErr w:type="spellStart"/>
+            <w:r>
+              <w:t>PackSchedulerGUI</w:t>
+            </w:r>
+            <w:proofErr w:type="spellEnd"/>
+            <w:r>
+              <w:t xml:space="preserve"> has loaded and registrar user is logged in (T2).  T12 has run.</w:t>
             </w:r>
           </w:p>
           <w:p>
@@ -5348,6 +5680,14 @@
                 <w:b/>
               </w:rPr>
             </w:pPr>
+            <w:r>
+              <w:t xml:space="preserve">Patience Wilkins is removed.  Griffith Stone is last in </w:t>
+            </w:r>
+            <w:proofErr w:type="gramStart"/>
+            <w:r>
+              <w:t>the  directory</w:t>
+            </w:r>
+            <w:proofErr w:type="gramEnd"/>
           </w:p>
         </w:tc>
       </w:tr>
@@ -5390,7 +5730,15 @@
               <w:spacing w:line="240" w:lineRule="auto"/>
             </w:pPr>
             <w:r>
-              <w:t>Preconditions: PackSchedulerGUI has loaded and registrar user is logged in (T2).  T12-T18 have run.</w:t>
+              <w:t xml:space="preserve">Preconditions: </w:t>
+            </w:r>
+            <w:proofErr w:type="spellStart"/>
+            <w:r>
+              <w:t>PackSchedulerGUI</w:t>
+            </w:r>
+            <w:proofErr w:type="spellEnd"/>
+            <w:r>
+              <w:t xml:space="preserve"> has loaded and registrar user is logged in (T2).  T12-T18 have run.</w:t>
             </w:r>
           </w:p>
           <w:p>
@@ -5486,10 +5834,7 @@
               <w:spacing w:line="240" w:lineRule="auto"/>
             </w:pPr>
             <w:r>
-              <w:t>Demetrius,Austin,daustin,Curabitur.egestas.nunc@placeratorcilacus.co.uk,0É</w:t>
-            </w:r>
-            <w:r>
-              <w:t>Rú±"ÃùuŸ¦Ù\7X²F´þâ9•{-OîFâapÄ,18</w:t>
+              <w:t>Demetrius,Austin,daustin,Curabitur.egestas.nunc@placeratorcilacus.co.uk,0ÉRú±"ÃùuŸ¦Ù\7X²F´þâ9•{-OîFâapÄ,18</w:t>
             </w:r>
           </w:p>
           <w:p>
@@ -5516,10 +5861,7 @@
               <w:spacing w:line="240" w:lineRule="auto"/>
             </w:pPr>
             <w:r>
-              <w:t>Emerald,Frost,efrost,adipiscing@acipsumPhasellus.edu</w:t>
-            </w:r>
-            <w:r>
-              <w:t>,0ÉRú±"ÃùuŸ¦Ù\7X²F´þâ9•{-OîFâapÄ,3</w:t>
+              <w:t>Emerald,Frost,efrost,adipiscing@acipsumPhasellus.edu,0ÉRú±"ÃùuŸ¦Ù\7X²F´þâ9•{-OîFâapÄ,3</w:t>
             </w:r>
           </w:p>
           <w:p>
@@ -5592,10 +5934,136 @@
             <w:pPr>
               <w:widowControl w:val="0"/>
               <w:spacing w:line="240" w:lineRule="auto"/>
-              <w:rPr>
-                <w:b/>
-              </w:rPr>
-            </w:pPr>
+            </w:pPr>
+            <w:r>
+              <w:t>Contents of file are as follows:</w:t>
+            </w:r>
+          </w:p>
+          <w:p>
+            <w:pPr>
+              <w:widowControl w:val="0"/>
+              <w:spacing w:line="240" w:lineRule="auto"/>
+            </w:pPr>
+          </w:p>
+          <w:p>
+            <w:pPr>
+              <w:widowControl w:val="0"/>
+              <w:spacing w:line="240" w:lineRule="auto"/>
+            </w:pPr>
+            <w:proofErr w:type="gramStart"/>
+            <w:r>
+              <w:t>Demetrius,Austin</w:t>
+            </w:r>
+            <w:proofErr w:type="gramEnd"/>
+            <w:r>
+              <w:t>,daustin,Curabitur.egestas.nunc@placeratorcilacus.co.uk,0ÉRú±"ÃùuŸ¦Ù\7X²F´þâ9•{-OîFâapÄ,18</w:t>
+            </w:r>
+          </w:p>
+          <w:p>
+            <w:pPr>
+              <w:widowControl w:val="0"/>
+              <w:spacing w:line="240" w:lineRule="auto"/>
+            </w:pPr>
+            <w:r>
+              <w:t>Lane,Berg,lberg,sociis@non.org,0ÉRú±"ÃùuŸ¦Ù\7X²F´þâ9•{-OîFâapÄ,14</w:t>
+            </w:r>
+          </w:p>
+          <w:p>
+            <w:pPr>
+              <w:widowControl w:val="0"/>
+              <w:spacing w:line="240" w:lineRule="auto"/>
+            </w:pPr>
+            <w:proofErr w:type="gramStart"/>
+            <w:r>
+              <w:t>Raymond,Brennan</w:t>
+            </w:r>
+            <w:proofErr w:type="gramEnd"/>
+            <w:r>
+              <w:t>,rbrennan,litora.torquent@pellentesquemassalobortis.ca,0ÉRú±"ÃùuŸ¦Ù\7X²F´þâ9•{-OîFâapÄ,12</w:t>
+            </w:r>
+          </w:p>
+          <w:p>
+            <w:pPr>
+              <w:widowControl w:val="0"/>
+              <w:spacing w:line="240" w:lineRule="auto"/>
+            </w:pPr>
+            <w:proofErr w:type="gramStart"/>
+            <w:r>
+              <w:t>Emerald,Frost</w:t>
+            </w:r>
+            <w:proofErr w:type="gramEnd"/>
+            <w:r>
+              <w:t>,efrost,adipiscing@acipsumPhasellus.edu,0ÉRú±"ÃùuŸ¦Ù\7X²F´þâ9•{-OîFâapÄ,3</w:t>
+            </w:r>
+          </w:p>
+          <w:p>
+            <w:pPr>
+              <w:widowControl w:val="0"/>
+              <w:spacing w:line="240" w:lineRule="auto"/>
+            </w:pPr>
+            <w:r>
+              <w:t>Althea,Hicks,ahicks,Phasellus.dapibus@luctusfelis.com,0ÉRú±"ÃùuŸ¦Ù\7X²F´þâ9•{-OîFâapÄ,11</w:t>
+            </w:r>
+          </w:p>
+          <w:p>
+            <w:pPr>
+              <w:widowControl w:val="0"/>
+              <w:spacing w:line="240" w:lineRule="auto"/>
+            </w:pPr>
+            <w:r>
+              <w:t>Zahir,King,zking,orci.Donec@ametmassaQuisque.com,0ÉRú±"ÃùuŸ¦Ù\7X²F´þâ9•{-OîFâapÄ,15</w:t>
+            </w:r>
+          </w:p>
+          <w:p>
+            <w:pPr>
+              <w:widowControl w:val="0"/>
+              <w:spacing w:line="240" w:lineRule="auto"/>
+            </w:pPr>
+            <w:proofErr w:type="gramStart"/>
+            <w:r>
+              <w:t>Dylan,Nolan</w:t>
+            </w:r>
+            <w:proofErr w:type="gramEnd"/>
+            <w:r>
+              <w:t>,dnolan,placerat.Cras.dictum@dictum.net,0ÉRú±"ÃùuŸ¦Ù\7X²F´þâ9•{-OîFâapÄ,5</w:t>
+            </w:r>
+          </w:p>
+          <w:p>
+            <w:pPr>
+              <w:widowControl w:val="0"/>
+              <w:spacing w:line="240" w:lineRule="auto"/>
+            </w:pPr>
+            <w:r>
+              <w:t>Rylee,Puckett,rpuckett,rpuckett@ncsu.edu,0ÉRú±"ÃùuŸ¦Ù\7X²F´þâ9•{-OîFâapÄ,15</w:t>
+            </w:r>
+          </w:p>
+          <w:p>
+            <w:pPr>
+              <w:widowControl w:val="0"/>
+              <w:spacing w:line="240" w:lineRule="auto"/>
+            </w:pPr>
+            <w:proofErr w:type="gramStart"/>
+            <w:r>
+              <w:t>Cassandra,Schwartz</w:t>
+            </w:r>
+            <w:proofErr w:type="gramEnd"/>
+            <w:r>
+              <w:t>,cschwartz,semper@imperdietornare.co.uk,0ÉRú±"ÃùuŸ¦Ù\7X²F´þâ9•{-OîFâapÄ,4</w:t>
+            </w:r>
+          </w:p>
+          <w:p>
+            <w:pPr>
+              <w:widowControl w:val="0"/>
+              <w:spacing w:line="240" w:lineRule="auto"/>
+            </w:pPr>
+            <w:proofErr w:type="gramStart"/>
+            <w:r>
+              <w:t>Griffith,Stone</w:t>
+            </w:r>
+            <w:proofErr w:type="gramEnd"/>
+            <w:r>
+              <w:t>,gstone,porta@magnamalesuadavel.net,0ÉRú±"ÃùuŸ¦Ù\7X²F´þâ9•{-OîFâapÄ,17</w:t>
+            </w:r>
           </w:p>
         </w:tc>
       </w:tr>
@@ -5638,7 +6106,15 @@
               <w:spacing w:line="240" w:lineRule="auto"/>
             </w:pPr>
             <w:r>
-              <w:t>Preconditions: PackSchedulerGUI has loaded and registrar user is logged in (T2).  T12-T18 have run.</w:t>
+              <w:t xml:space="preserve">Preconditions: </w:t>
+            </w:r>
+            <w:proofErr w:type="spellStart"/>
+            <w:r>
+              <w:t>PackSchedulerGUI</w:t>
+            </w:r>
+            <w:proofErr w:type="spellEnd"/>
+            <w:r>
+              <w:t xml:space="preserve"> has loaded and registrar user is logged in (T2).  T12-T18 have run.</w:t>
             </w:r>
           </w:p>
           <w:p>
@@ -5710,10 +6186,7 @@
               <w:spacing w:line="240" w:lineRule="auto"/>
             </w:pPr>
             <w:r>
-              <w:t>An empty s</w:t>
-            </w:r>
-            <w:r>
-              <w:t>tudent directory is shown.</w:t>
+              <w:t>An empty student directory is shown.</w:t>
             </w:r>
           </w:p>
         </w:tc>
@@ -5736,6 +6209,9 @@
                 <w:b/>
               </w:rPr>
             </w:pPr>
+            <w:r>
+              <w:t>An empty student directory is shown.</w:t>
+            </w:r>
           </w:p>
         </w:tc>
       </w:tr>
@@ -5778,7 +6254,15 @@
               <w:spacing w:line="240" w:lineRule="auto"/>
             </w:pPr>
             <w:r>
-              <w:t>Preconditions: PackSchedulerGUI has loaded and registrar user is logged in (T2).  T20 has run.</w:t>
+              <w:t xml:space="preserve">Preconditions: </w:t>
+            </w:r>
+            <w:proofErr w:type="spellStart"/>
+            <w:r>
+              <w:t>PackSchedulerGUI</w:t>
+            </w:r>
+            <w:proofErr w:type="spellEnd"/>
+            <w:r>
+              <w:t xml:space="preserve"> has loaded and registrar user is logged in (T2).  T20 has run.</w:t>
             </w:r>
           </w:p>
           <w:p>
@@ -5849,12 +6333,14 @@
             <w:r>
               <w:t xml:space="preserve">ID: </w:t>
             </w:r>
+            <w:proofErr w:type="spellStart"/>
             <w:r>
               <w:rPr>
                 <w:b/>
               </w:rPr>
               <w:t>pwilkins</w:t>
             </w:r>
+            <w:proofErr w:type="spellEnd"/>
           </w:p>
           <w:p>
             <w:pPr>
@@ -6091,6 +6577,9 @@
                 <w:b/>
               </w:rPr>
             </w:pPr>
+            <w:r>
+              <w:t>Patience Wilkins is added to the Student Directory and is the only student in the list.</w:t>
+            </w:r>
           </w:p>
         </w:tc>
       </w:tr>
@@ -6133,7 +6622,15 @@
               <w:spacing w:line="240" w:lineRule="auto"/>
             </w:pPr>
             <w:r>
-              <w:t xml:space="preserve">Preconditions: PackSchedulerGUI has loaded and registrar user is logged in (T2). </w:t>
+              <w:t xml:space="preserve">Preconditions: </w:t>
+            </w:r>
+            <w:proofErr w:type="spellStart"/>
+            <w:r>
+              <w:t>PackSchedulerGUI</w:t>
+            </w:r>
+            <w:proofErr w:type="spellEnd"/>
+            <w:r>
+              <w:t xml:space="preserve"> has loaded and registrar user is logged in (T2). </w:t>
             </w:r>
           </w:p>
           <w:p>
@@ -6215,10 +6712,28 @@
             <w:pPr>
               <w:widowControl w:val="0"/>
               <w:spacing w:line="240" w:lineRule="auto"/>
-              <w:rPr>
-                <w:b/>
-              </w:rPr>
-            </w:pPr>
+            </w:pPr>
+          </w:p>
+          <w:p>
+            <w:pPr>
+              <w:widowControl w:val="0"/>
+              <w:spacing w:line="240" w:lineRule="auto"/>
+            </w:pPr>
+          </w:p>
+          <w:p>
+            <w:pPr>
+              <w:widowControl w:val="0"/>
+              <w:spacing w:line="240" w:lineRule="auto"/>
+            </w:pPr>
+          </w:p>
+          <w:p>
+            <w:pPr>
+              <w:widowControl w:val="0"/>
+              <w:spacing w:line="240" w:lineRule="auto"/>
+            </w:pPr>
+            <w:r>
+              <w:t>Course Catalog functionality displayed</w:t>
+            </w:r>
           </w:p>
         </w:tc>
       </w:tr>
@@ -6261,25 +6776,30 @@
               <w:spacing w:line="240" w:lineRule="auto"/>
             </w:pPr>
             <w:r>
-              <w:t>Preconditions: PackSchedulerGUI has loaded and registrar user is logged in (T2)</w:t>
-            </w:r>
-          </w:p>
-          <w:p>
-            <w:pPr>
-              <w:widowControl w:val="0"/>
-              <w:spacing w:line="240" w:lineRule="auto"/>
-            </w:pPr>
-          </w:p>
-          <w:p>
-            <w:pPr>
-              <w:widowControl w:val="0"/>
-              <w:spacing w:line="240" w:lineRule="auto"/>
-            </w:pPr>
-            <w:r>
-              <w:t>Cl</w:t>
-            </w:r>
-            <w:r>
-              <w:t xml:space="preserve">ick </w:t>
+              <w:t xml:space="preserve">Preconditions: </w:t>
+            </w:r>
+            <w:proofErr w:type="spellStart"/>
+            <w:r>
+              <w:t>PackSchedulerGUI</w:t>
+            </w:r>
+            <w:proofErr w:type="spellEnd"/>
+            <w:r>
+              <w:t xml:space="preserve"> has loaded and registrar user is logged in (T2)</w:t>
+            </w:r>
+          </w:p>
+          <w:p>
+            <w:pPr>
+              <w:widowControl w:val="0"/>
+              <w:spacing w:line="240" w:lineRule="auto"/>
+            </w:pPr>
+          </w:p>
+          <w:p>
+            <w:pPr>
+              <w:widowControl w:val="0"/>
+              <w:spacing w:line="240" w:lineRule="auto"/>
+            </w:pPr>
+            <w:r>
+              <w:t xml:space="preserve">Click </w:t>
             </w:r>
             <w:r>
               <w:rPr>
@@ -6392,6 +6912,9 @@
                 <w:b/>
               </w:rPr>
             </w:pPr>
+            <w:r>
+              <w:t>8 courses are listed starting with CSC116-001 and ending with CSC230-001</w:t>
+            </w:r>
           </w:p>
         </w:tc>
       </w:tr>
@@ -6434,7 +6957,15 @@
               <w:spacing w:line="240" w:lineRule="auto"/>
             </w:pPr>
             <w:r>
-              <w:t>Preconditions: PackSchedulerGUI has loaded and registrar user is logged in (T2).  T23 has run.</w:t>
+              <w:t xml:space="preserve">Preconditions: </w:t>
+            </w:r>
+            <w:proofErr w:type="spellStart"/>
+            <w:r>
+              <w:t>PackSchedulerGUI</w:t>
+            </w:r>
+            <w:proofErr w:type="spellEnd"/>
+            <w:r>
+              <w:t xml:space="preserve"> has loaded and registrar user is logged in (T2).  T23 has run.</w:t>
             </w:r>
           </w:p>
           <w:p>
@@ -6776,6 +7307,9 @@
                 <w:b/>
               </w:rPr>
             </w:pPr>
+            <w:r>
+              <w:t>Error Message: Invalid course name</w:t>
+            </w:r>
           </w:p>
         </w:tc>
       </w:tr>
@@ -6818,7 +7352,15 @@
               <w:spacing w:line="240" w:lineRule="auto"/>
             </w:pPr>
             <w:r>
-              <w:t>Preconditions: PackSchedulerGUI has loaded and registrar user is logged in (T2).  T23  has run.</w:t>
+              <w:t xml:space="preserve">Preconditions: </w:t>
+            </w:r>
+            <w:proofErr w:type="spellStart"/>
+            <w:r>
+              <w:t>PackSchedulerGUI</w:t>
+            </w:r>
+            <w:proofErr w:type="spellEnd"/>
+            <w:r>
+              <w:t xml:space="preserve"> has loaded and registrar user is logged in (T2).  T23  has run.</w:t>
             </w:r>
           </w:p>
           <w:p>
@@ -6947,13 +7489,7 @@
               <w:rPr>
                 <w:b/>
               </w:rPr>
-              <w:t>10:1</w:t>
-            </w:r>
-            <w:r>
-              <w:rPr>
-                <w:b/>
-              </w:rPr>
-              <w:t>5 AM</w:t>
+              <w:t>10:15 AM</w:t>
             </w:r>
           </w:p>
           <w:p>
@@ -7166,6 +7702,9 @@
                 <w:b/>
               </w:rPr>
             </w:pPr>
+            <w:r>
+              <w:t>Error Message: Invalid course title</w:t>
+            </w:r>
           </w:p>
         </w:tc>
       </w:tr>
@@ -7208,7 +7747,15 @@
               <w:spacing w:line="240" w:lineRule="auto"/>
             </w:pPr>
             <w:r>
-              <w:t>Preconditions: PackSchedulerGUI has loaded and registrar user is logged in (T2).  T23 has run.</w:t>
+              <w:t xml:space="preserve">Preconditions: </w:t>
+            </w:r>
+            <w:proofErr w:type="spellStart"/>
+            <w:r>
+              <w:t>PackSchedulerGUI</w:t>
+            </w:r>
+            <w:proofErr w:type="spellEnd"/>
+            <w:r>
+              <w:t xml:space="preserve"> has loaded and registrar user is logged in (T2).  T23 has run.</w:t>
             </w:r>
           </w:p>
           <w:p>
@@ -7550,6 +8097,9 @@
                 <w:b/>
               </w:rPr>
             </w:pPr>
+            <w:r>
+              <w:t>Error Message: Invalid section number</w:t>
+            </w:r>
           </w:p>
         </w:tc>
       </w:tr>
@@ -7592,7 +8142,15 @@
               <w:spacing w:line="240" w:lineRule="auto"/>
             </w:pPr>
             <w:r>
-              <w:t>Preconditions: PackSchedulerGUI has loaded and registrar user is logged in (T2).  T23 has run.</w:t>
+              <w:t xml:space="preserve">Preconditions: </w:t>
+            </w:r>
+            <w:proofErr w:type="spellStart"/>
+            <w:r>
+              <w:t>PackSchedulerGUI</w:t>
+            </w:r>
+            <w:proofErr w:type="spellEnd"/>
+            <w:r>
+              <w:t xml:space="preserve"> has loaded and registrar user is logged in (T2).  T23 has run.</w:t>
             </w:r>
           </w:p>
           <w:p>
@@ -7681,10 +8239,7 @@
               <w:contextualSpacing/>
             </w:pPr>
             <w:r>
-              <w:t>Credit</w:t>
-            </w:r>
-            <w:r>
-              <w:t xml:space="preserve">s: </w:t>
+              <w:t xml:space="preserve">Credits: </w:t>
             </w:r>
             <w:r>
               <w:rPr>
@@ -7943,6 +8498,9 @@
                 <w:b/>
               </w:rPr>
             </w:pPr>
+            <w:r>
+              <w:t>Error Message: Invalid section number</w:t>
+            </w:r>
           </w:p>
         </w:tc>
       </w:tr>
@@ -7985,7 +8543,15 @@
               <w:spacing w:line="240" w:lineRule="auto"/>
             </w:pPr>
             <w:r>
-              <w:t>Preconditions: PackSchedulerGUI has loaded and registrar user is logged in (T2).  T23 has run.</w:t>
+              <w:t xml:space="preserve">Preconditions: </w:t>
+            </w:r>
+            <w:proofErr w:type="spellStart"/>
+            <w:r>
+              <w:t>PackSchedulerGUI</w:t>
+            </w:r>
+            <w:proofErr w:type="spellEnd"/>
+            <w:r>
+              <w:t xml:space="preserve"> has loaded and registrar user is logged in (T2).  T23 has run.</w:t>
             </w:r>
           </w:p>
           <w:p>
@@ -8074,10 +8640,7 @@
               <w:contextualSpacing/>
             </w:pPr>
             <w:r>
-              <w:t>Credits:</w:t>
-            </w:r>
-            <w:r>
-              <w:t xml:space="preserve"> </w:t>
+              <w:t xml:space="preserve">Credits: </w:t>
             </w:r>
             <w:r>
               <w:rPr>
@@ -8336,6 +8899,9 @@
                 <w:b/>
               </w:rPr>
             </w:pPr>
+            <w:r>
+              <w:t>Error Message: Invalid section number</w:t>
+            </w:r>
           </w:p>
         </w:tc>
       </w:tr>
@@ -8378,7 +8944,15 @@
               <w:spacing w:line="240" w:lineRule="auto"/>
             </w:pPr>
             <w:r>
-              <w:t>Preconditions: PackSchedulerGUI has loaded and registrar user is logged in (T2).  T23 has run.</w:t>
+              <w:t xml:space="preserve">Preconditions: </w:t>
+            </w:r>
+            <w:proofErr w:type="spellStart"/>
+            <w:r>
+              <w:t>PackSchedulerGUI</w:t>
+            </w:r>
+            <w:proofErr w:type="spellEnd"/>
+            <w:r>
+              <w:t xml:space="preserve"> has loaded and registrar user is logged in (T2).  T23 has run.</w:t>
             </w:r>
           </w:p>
           <w:p>
@@ -8716,10 +9290,94 @@
             <w:pPr>
               <w:widowControl w:val="0"/>
               <w:spacing w:line="240" w:lineRule="auto"/>
-              <w:rPr>
-                <w:b/>
-              </w:rPr>
-            </w:pPr>
+            </w:pPr>
+          </w:p>
+          <w:p>
+            <w:pPr>
+              <w:widowControl w:val="0"/>
+              <w:spacing w:line="240" w:lineRule="auto"/>
+            </w:pPr>
+          </w:p>
+          <w:p>
+            <w:pPr>
+              <w:widowControl w:val="0"/>
+              <w:spacing w:line="240" w:lineRule="auto"/>
+            </w:pPr>
+          </w:p>
+          <w:p>
+            <w:pPr>
+              <w:widowControl w:val="0"/>
+              <w:spacing w:line="240" w:lineRule="auto"/>
+            </w:pPr>
+          </w:p>
+          <w:p>
+            <w:pPr>
+              <w:widowControl w:val="0"/>
+              <w:spacing w:line="240" w:lineRule="auto"/>
+            </w:pPr>
+          </w:p>
+          <w:p>
+            <w:pPr>
+              <w:widowControl w:val="0"/>
+              <w:spacing w:line="240" w:lineRule="auto"/>
+            </w:pPr>
+          </w:p>
+          <w:p>
+            <w:pPr>
+              <w:widowControl w:val="0"/>
+              <w:spacing w:line="240" w:lineRule="auto"/>
+            </w:pPr>
+          </w:p>
+          <w:p>
+            <w:pPr>
+              <w:widowControl w:val="0"/>
+              <w:spacing w:line="240" w:lineRule="auto"/>
+            </w:pPr>
+          </w:p>
+          <w:p>
+            <w:pPr>
+              <w:widowControl w:val="0"/>
+              <w:spacing w:line="240" w:lineRule="auto"/>
+            </w:pPr>
+          </w:p>
+          <w:p>
+            <w:pPr>
+              <w:widowControl w:val="0"/>
+              <w:spacing w:line="240" w:lineRule="auto"/>
+            </w:pPr>
+          </w:p>
+          <w:p>
+            <w:pPr>
+              <w:widowControl w:val="0"/>
+              <w:spacing w:line="240" w:lineRule="auto"/>
+            </w:pPr>
+          </w:p>
+          <w:p>
+            <w:pPr>
+              <w:widowControl w:val="0"/>
+              <w:spacing w:line="240" w:lineRule="auto"/>
+            </w:pPr>
+          </w:p>
+          <w:p>
+            <w:pPr>
+              <w:widowControl w:val="0"/>
+              <w:spacing w:line="240" w:lineRule="auto"/>
+            </w:pPr>
+          </w:p>
+          <w:p>
+            <w:pPr>
+              <w:widowControl w:val="0"/>
+              <w:spacing w:line="240" w:lineRule="auto"/>
+            </w:pPr>
+          </w:p>
+          <w:p>
+            <w:pPr>
+              <w:widowControl w:val="0"/>
+              <w:spacing w:line="240" w:lineRule="auto"/>
+            </w:pPr>
+            <w:r>
+              <w:t>Error Message: Invalid instructor unity id</w:t>
+            </w:r>
           </w:p>
         </w:tc>
       </w:tr>
@@ -8762,7 +9420,15 @@
               <w:spacing w:line="240" w:lineRule="auto"/>
             </w:pPr>
             <w:r>
-              <w:t>Preconditions: PackSchedulerGUI has loaded and registrar user is logged in (T2).  T23 has run.</w:t>
+              <w:t xml:space="preserve">Preconditions: </w:t>
+            </w:r>
+            <w:proofErr w:type="spellStart"/>
+            <w:r>
+              <w:t>PackSchedulerGUI</w:t>
+            </w:r>
+            <w:proofErr w:type="spellEnd"/>
+            <w:r>
+              <w:t xml:space="preserve"> has loaded and registrar user is logged in (T2).  T23 has run.</w:t>
             </w:r>
           </w:p>
           <w:p>
@@ -8851,10 +9517,7 @@
               <w:contextualSpacing/>
             </w:pPr>
             <w:r>
-              <w:t>Credits</w:t>
-            </w:r>
-            <w:r>
-              <w:t xml:space="preserve">: </w:t>
+              <w:t xml:space="preserve">Credits: </w:t>
             </w:r>
             <w:r>
               <w:rPr>
@@ -9113,6 +9776,15 @@
                 <w:b/>
               </w:rPr>
             </w:pPr>
+            <w:r>
+              <w:t xml:space="preserve">Error </w:t>
+            </w:r>
+            <w:r>
+              <w:t>Message: Invalid course</w:t>
+            </w:r>
+            <w:r>
+              <w:t xml:space="preserve"> times</w:t>
+            </w:r>
           </w:p>
         </w:tc>
       </w:tr>
@@ -9155,7 +9827,15 @@
               <w:spacing w:line="240" w:lineRule="auto"/>
             </w:pPr>
             <w:r>
-              <w:t>Preconditions: PackSchedulerGUI has loaded and registrar user is logged in (T2).  T23 has run.</w:t>
+              <w:t xml:space="preserve">Preconditions: </w:t>
+            </w:r>
+            <w:proofErr w:type="spellStart"/>
+            <w:r>
+              <w:t>PackSchedulerGUI</w:t>
+            </w:r>
+            <w:proofErr w:type="spellEnd"/>
+            <w:r>
+              <w:t xml:space="preserve"> has loaded and registrar user is logged in (T2).  T23 has run.</w:t>
             </w:r>
           </w:p>
           <w:p>
@@ -9244,10 +9924,7 @@
               <w:contextualSpacing/>
             </w:pPr>
             <w:r>
-              <w:t>Credits</w:t>
-            </w:r>
-            <w:r>
-              <w:t xml:space="preserve">: </w:t>
+              <w:t xml:space="preserve">Credits: </w:t>
             </w:r>
             <w:r>
               <w:rPr>
@@ -9500,6 +10177,9 @@
                 <w:b/>
               </w:rPr>
             </w:pPr>
+            <w:r>
+              <w:t>Error Message: Invalid meeting days</w:t>
+            </w:r>
           </w:p>
         </w:tc>
       </w:tr>
@@ -9542,7 +10222,15 @@
               <w:spacing w:line="240" w:lineRule="auto"/>
             </w:pPr>
             <w:r>
-              <w:t>Preconditions: PackSchedulerGUI has loaded and registrar user is logged in (T2).  T23 has run.</w:t>
+              <w:t xml:space="preserve">Preconditions: </w:t>
+            </w:r>
+            <w:proofErr w:type="spellStart"/>
+            <w:r>
+              <w:t>PackSchedulerGUI</w:t>
+            </w:r>
+            <w:proofErr w:type="spellEnd"/>
+            <w:r>
+              <w:t xml:space="preserve"> has loaded and registrar user is logged in (T2).  T23 has run.</w:t>
             </w:r>
           </w:p>
           <w:p>
@@ -9631,10 +10319,7 @@
               <w:contextualSpacing/>
             </w:pPr>
             <w:r>
-              <w:t>Credits</w:t>
-            </w:r>
-            <w:r>
-              <w:t xml:space="preserve">: </w:t>
+              <w:t xml:space="preserve">Credits: </w:t>
             </w:r>
             <w:r>
               <w:rPr>
@@ -9893,6 +10578,9 @@
                 <w:b/>
               </w:rPr>
             </w:pPr>
+            <w:r>
+              <w:t>CSC236-001 is added to the list at the end following CSC230-001</w:t>
+            </w:r>
           </w:p>
         </w:tc>
       </w:tr>
@@ -9935,7 +10623,15 @@
               <w:spacing w:line="240" w:lineRule="auto"/>
             </w:pPr>
             <w:r>
-              <w:t>Preconditions: PackSchedulerGUI has loaded and registrar user is logged in (T2).  T23 has run.</w:t>
+              <w:t xml:space="preserve">Preconditions: </w:t>
+            </w:r>
+            <w:proofErr w:type="spellStart"/>
+            <w:r>
+              <w:t>PackSchedulerGUI</w:t>
+            </w:r>
+            <w:proofErr w:type="spellEnd"/>
+            <w:r>
+              <w:t xml:space="preserve"> has loaded and registrar user is logged in (T2).  T23 has run.</w:t>
             </w:r>
           </w:p>
           <w:p>
@@ -10044,17 +10740,16 @@
               <w:contextualSpacing/>
             </w:pPr>
             <w:r>
-              <w:t>Instru</w:t>
-            </w:r>
-            <w:r>
-              <w:t xml:space="preserve">ctor Id: </w:t>
-            </w:r>
+              <w:t xml:space="preserve">Instructor Id: </w:t>
+            </w:r>
+            <w:proofErr w:type="spellStart"/>
             <w:r>
               <w:rPr>
                 <w:b/>
               </w:rPr>
               <w:t>tbdimitr</w:t>
             </w:r>
+            <w:proofErr w:type="spellEnd"/>
           </w:p>
           <w:p>
             <w:pPr>
@@ -10286,6 +10981,9 @@
                 <w:b/>
               </w:rPr>
             </w:pPr>
+            <w:r>
+              <w:t>CSC113-001 is added to the list at the front and is followed by CSC116-001.</w:t>
+            </w:r>
           </w:p>
         </w:tc>
       </w:tr>
@@ -10328,7 +11026,15 @@
               <w:spacing w:line="240" w:lineRule="auto"/>
             </w:pPr>
             <w:r>
-              <w:t>Preconditions: PackSchedulerGUI has loaded and registrar user is logged in (T2).  T23 has run.</w:t>
+              <w:t xml:space="preserve">Preconditions: </w:t>
+            </w:r>
+            <w:proofErr w:type="spellStart"/>
+            <w:r>
+              <w:t>PackSchedulerGUI</w:t>
+            </w:r>
+            <w:proofErr w:type="spellEnd"/>
+            <w:r>
+              <w:t xml:space="preserve"> has loaded and registrar user is logged in (T2).  T23 has run.</w:t>
             </w:r>
           </w:p>
           <w:p>
@@ -10676,6 +11382,9 @@
                 <w:b/>
               </w:rPr>
             </w:pPr>
+            <w:r>
+              <w:t>CSC116-006 is added to the list between CSC116-003 and CSC216-001.</w:t>
+            </w:r>
           </w:p>
         </w:tc>
       </w:tr>
@@ -10718,7 +11427,15 @@
               <w:spacing w:line="240" w:lineRule="auto"/>
             </w:pPr>
             <w:r>
-              <w:t xml:space="preserve">Preconditions: PackSchedulerGUI has loaded and registrar user is logged in (T2).  </w:t>
+              <w:t xml:space="preserve">Preconditions: </w:t>
+            </w:r>
+            <w:proofErr w:type="spellStart"/>
+            <w:r>
+              <w:t>PackSchedulerGUI</w:t>
+            </w:r>
+            <w:proofErr w:type="spellEnd"/>
+            <w:r>
+              <w:t xml:space="preserve"> has loaded and registrar user is logged in (T2).  </w:t>
             </w:r>
           </w:p>
           <w:p>
@@ -10804,6 +11521,9 @@
                 <w:b/>
               </w:rPr>
             </w:pPr>
+            <w:r>
+              <w:t>Error Message: No course selected</w:t>
+            </w:r>
           </w:p>
         </w:tc>
       </w:tr>
@@ -10846,25 +11566,30 @@
               <w:spacing w:line="240" w:lineRule="auto"/>
             </w:pPr>
             <w:r>
-              <w:t xml:space="preserve">Preconditions: PackSchedulerGUI has loaded and registrar user is logged in (T2).  </w:t>
-            </w:r>
-          </w:p>
-          <w:p>
-            <w:pPr>
-              <w:widowControl w:val="0"/>
-              <w:spacing w:line="240" w:lineRule="auto"/>
-            </w:pPr>
-          </w:p>
-          <w:p>
-            <w:pPr>
-              <w:widowControl w:val="0"/>
-              <w:spacing w:line="240" w:lineRule="auto"/>
-            </w:pPr>
-            <w:r>
-              <w:t>S</w:t>
-            </w:r>
-            <w:r>
-              <w:t xml:space="preserve">elect </w:t>
+              <w:t xml:space="preserve">Preconditions: </w:t>
+            </w:r>
+            <w:proofErr w:type="spellStart"/>
+            <w:r>
+              <w:t>PackSchedulerGUI</w:t>
+            </w:r>
+            <w:proofErr w:type="spellEnd"/>
+            <w:r>
+              <w:t xml:space="preserve"> has loaded and registrar user is logged in (T2).  </w:t>
+            </w:r>
+          </w:p>
+          <w:p>
+            <w:pPr>
+              <w:widowControl w:val="0"/>
+              <w:spacing w:line="240" w:lineRule="auto"/>
+            </w:pPr>
+          </w:p>
+          <w:p>
+            <w:pPr>
+              <w:widowControl w:val="0"/>
+              <w:spacing w:line="240" w:lineRule="auto"/>
+            </w:pPr>
+            <w:r>
+              <w:t xml:space="preserve">Select </w:t>
             </w:r>
             <w:r>
               <w:rPr>
@@ -10968,6 +11693,9 @@
                 <w:b/>
               </w:rPr>
             </w:pPr>
+            <w:r>
+              <w:t>CSC216-001 is removed.  CSC116-006 is followed by CSC216-002.</w:t>
+            </w:r>
           </w:p>
         </w:tc>
       </w:tr>
@@ -11010,7 +11738,15 @@
               <w:spacing w:line="240" w:lineRule="auto"/>
             </w:pPr>
             <w:r>
-              <w:t>Preconditions: PackSchedulerGUI has loaded and registrar user is logged in (T2).  T33 has run.</w:t>
+              <w:t xml:space="preserve">Preconditions: </w:t>
+            </w:r>
+            <w:proofErr w:type="spellStart"/>
+            <w:r>
+              <w:t>PackSchedulerGUI</w:t>
+            </w:r>
+            <w:proofErr w:type="spellEnd"/>
+            <w:r>
+              <w:t xml:space="preserve"> has loaded and registrar user is logged in (T2).  T33 has run.</w:t>
             </w:r>
           </w:p>
           <w:p>
@@ -11126,6 +11862,9 @@
                 <w:b/>
               </w:rPr>
             </w:pPr>
+            <w:r>
+              <w:t>CSC113-001 is removed.  CSC116-001 is the first course in the catalog</w:t>
+            </w:r>
           </w:p>
         </w:tc>
       </w:tr>
@@ -11168,7 +11907,15 @@
               <w:spacing w:line="240" w:lineRule="auto"/>
             </w:pPr>
             <w:r>
-              <w:t>Preconditions: PackSchedulerGUI has loaded and registrar user is logged in (T2).  T32 has run.</w:t>
+              <w:t xml:space="preserve">Preconditions: </w:t>
+            </w:r>
+            <w:proofErr w:type="spellStart"/>
+            <w:r>
+              <w:t>PackSchedulerGUI</w:t>
+            </w:r>
+            <w:proofErr w:type="spellEnd"/>
+            <w:r>
+              <w:t xml:space="preserve"> has loaded and registrar user is logged in (T2).  T32 has run.</w:t>
             </w:r>
           </w:p>
           <w:p>
@@ -11289,10 +12036,22 @@
             <w:pPr>
               <w:widowControl w:val="0"/>
               <w:spacing w:line="240" w:lineRule="auto"/>
-              <w:rPr>
-                <w:b/>
-              </w:rPr>
-            </w:pPr>
+            </w:pPr>
+            <w:r>
+              <w:t>CSC236-001 is removed.</w:t>
+            </w:r>
+          </w:p>
+          <w:p>
+            <w:pPr>
+              <w:widowControl w:val="0"/>
+              <w:spacing w:line="240" w:lineRule="auto"/>
+              <w:rPr>
+                <w:b/>
+              </w:rPr>
+            </w:pPr>
+            <w:r>
+              <w:t>CSC230-001 is the last course in the catalog</w:t>
+            </w:r>
           </w:p>
         </w:tc>
       </w:tr>
@@ -11335,7 +12094,15 @@
               <w:spacing w:line="240" w:lineRule="auto"/>
             </w:pPr>
             <w:r>
-              <w:t>Preconditions: PackSchedulerGUI has loaded and registrar user is logged in (T2).  T32-T38 have run.</w:t>
+              <w:t xml:space="preserve">Preconditions: </w:t>
+            </w:r>
+            <w:proofErr w:type="spellStart"/>
+            <w:r>
+              <w:t>PackSchedulerGUI</w:t>
+            </w:r>
+            <w:proofErr w:type="spellEnd"/>
+            <w:r>
+              <w:t xml:space="preserve"> has loaded and registrar user is logged in (T2).  T32-T38 have run.</w:t>
             </w:r>
           </w:p>
           <w:p>
@@ -11449,10 +12216,7 @@
               <w:spacing w:line="240" w:lineRule="auto"/>
             </w:pPr>
             <w:r>
-              <w:t>CSC116,Intro to Programming - Java,003,3,tbdimitr,TH,1120,</w:t>
-            </w:r>
-            <w:r>
-              <w:t>1310</w:t>
+              <w:t>CSC116,Intro to Programming - Java,003,3,tbdimitr,TH,1120,1310</w:t>
             </w:r>
           </w:p>
           <w:p>
@@ -11516,10 +12280,134 @@
             <w:pPr>
               <w:widowControl w:val="0"/>
               <w:spacing w:line="240" w:lineRule="auto"/>
-              <w:rPr>
-                <w:b/>
-              </w:rPr>
-            </w:pPr>
+            </w:pPr>
+            <w:r>
+              <w:t xml:space="preserve">Contents </w:t>
+            </w:r>
+            <w:r>
+              <w:t>are</w:t>
+            </w:r>
+            <w:r>
+              <w:t>:</w:t>
+            </w:r>
+          </w:p>
+          <w:p>
+            <w:pPr>
+              <w:widowControl w:val="0"/>
+              <w:spacing w:line="240" w:lineRule="auto"/>
+            </w:pPr>
+          </w:p>
+          <w:p>
+            <w:pPr>
+              <w:widowControl w:val="0"/>
+              <w:spacing w:line="240" w:lineRule="auto"/>
+            </w:pPr>
+            <w:r>
+              <w:t>CSC</w:t>
+            </w:r>
+            <w:proofErr w:type="gramStart"/>
+            <w:r>
+              <w:t>116,Intro</w:t>
+            </w:r>
+            <w:proofErr w:type="gramEnd"/>
+            <w:r>
+              <w:t xml:space="preserve"> to Programming - Java,001,3,jdyoung2,MW,910,1100</w:t>
+            </w:r>
+          </w:p>
+          <w:p>
+            <w:pPr>
+              <w:widowControl w:val="0"/>
+              <w:spacing w:line="240" w:lineRule="auto"/>
+            </w:pPr>
+            <w:r>
+              <w:t>CSC116,Intro to Programming - Java,002,3,spbalik,MW,1120,1310</w:t>
+            </w:r>
+          </w:p>
+          <w:p>
+            <w:pPr>
+              <w:widowControl w:val="0"/>
+              <w:spacing w:line="240" w:lineRule="auto"/>
+            </w:pPr>
+            <w:r>
+              <w:t>CSC116,Intro to Programming - Java,003,3,tbdimitr,TH,1120,1310</w:t>
+            </w:r>
+          </w:p>
+          <w:p>
+            <w:pPr>
+              <w:widowControl w:val="0"/>
+              <w:spacing w:line="240" w:lineRule="auto"/>
+            </w:pPr>
+            <w:r>
+              <w:t>CSC</w:t>
+            </w:r>
+            <w:proofErr w:type="gramStart"/>
+            <w:r>
+              <w:t>116,Java</w:t>
+            </w:r>
+            <w:proofErr w:type="gramEnd"/>
+            <w:r>
+              <w:t>,006,3,jdyoung2,TH,1040,1230</w:t>
+            </w:r>
+          </w:p>
+          <w:p>
+            <w:pPr>
+              <w:widowControl w:val="0"/>
+              <w:spacing w:line="240" w:lineRule="auto"/>
+            </w:pPr>
+            <w:r>
+              <w:t>CSC</w:t>
+            </w:r>
+            <w:proofErr w:type="gramStart"/>
+            <w:r>
+              <w:t>216,Programming</w:t>
+            </w:r>
+            <w:proofErr w:type="gramEnd"/>
+            <w:r>
+              <w:t xml:space="preserve"> Concepts - Java,002,4,jtking,MW,1330,1445</w:t>
+            </w:r>
+          </w:p>
+          <w:p>
+            <w:pPr>
+              <w:widowControl w:val="0"/>
+              <w:spacing w:line="240" w:lineRule="auto"/>
+            </w:pPr>
+            <w:r>
+              <w:t>CSC216,Programming Concepts - Java,601,4,jep,A</w:t>
+            </w:r>
+          </w:p>
+          <w:p>
+            <w:pPr>
+              <w:widowControl w:val="0"/>
+              <w:spacing w:line="240" w:lineRule="auto"/>
+            </w:pPr>
+            <w:r>
+              <w:t>CSC</w:t>
+            </w:r>
+            <w:proofErr w:type="gramStart"/>
+            <w:r>
+              <w:t>226,Discrete</w:t>
+            </w:r>
+            <w:proofErr w:type="gramEnd"/>
+            <w:r>
+              <w:t xml:space="preserve"> Mathematics for Computer Scientists,001,3,tmbarnes,MWF,935,1025</w:t>
+            </w:r>
+          </w:p>
+          <w:p>
+            <w:pPr>
+              <w:widowControl w:val="0"/>
+              <w:spacing w:line="240" w:lineRule="auto"/>
+            </w:pPr>
+            <w:r>
+              <w:t>CSC</w:t>
+            </w:r>
+            <w:proofErr w:type="gramStart"/>
+            <w:r>
+              <w:t>230,C</w:t>
+            </w:r>
+            <w:proofErr w:type="gramEnd"/>
+            <w:r>
+              <w:t xml:space="preserve"> and Software Tools,001,3,dbsturgi,MW,1145,1300</w:t>
+            </w:r>
           </w:p>
         </w:tc>
       </w:tr>
@@ -11562,7 +12450,15 @@
               <w:spacing w:line="240" w:lineRule="auto"/>
             </w:pPr>
             <w:r>
-              <w:t>Preconditions: PackSchedulerGUI has loaded and registrar user is logged in (T2).  T12-T18 have run.</w:t>
+              <w:t xml:space="preserve">Preconditions: </w:t>
+            </w:r>
+            <w:proofErr w:type="spellStart"/>
+            <w:r>
+              <w:t>PackSchedulerGUI</w:t>
+            </w:r>
+            <w:proofErr w:type="spellEnd"/>
+            <w:r>
+              <w:t xml:space="preserve"> has loaded and registrar user is logged in (T2).  T12-T18 have run.</w:t>
             </w:r>
           </w:p>
           <w:p>
@@ -11657,6 +12553,18 @@
                 <w:b/>
               </w:rPr>
             </w:pPr>
+          </w:p>
+          <w:p>
+            <w:pPr>
+              <w:widowControl w:val="0"/>
+              <w:spacing w:line="240" w:lineRule="auto"/>
+              <w:rPr>
+                <w:b/>
+              </w:rPr>
+            </w:pPr>
+            <w:r>
+              <w:t>An empty course catalog is shown.</w:t>
+            </w:r>
           </w:p>
         </w:tc>
       </w:tr>
@@ -11678,10 +12586,7 @@
               <w:spacing w:line="240" w:lineRule="auto"/>
             </w:pPr>
             <w:r>
-              <w:t xml:space="preserve">T41: Add </w:t>
-            </w:r>
-            <w:r>
-              <w:t>Course - first</w:t>
+              <w:t>T41: Add Course - first</w:t>
             </w:r>
           </w:p>
         </w:tc>
@@ -11702,7 +12607,15 @@
               <w:spacing w:line="240" w:lineRule="auto"/>
             </w:pPr>
             <w:r>
-              <w:t>Preconditions: PackSchedulerGUI has loaded and registrar user is logged in (T2).  T20 has run.</w:t>
+              <w:t xml:space="preserve">Preconditions: </w:t>
+            </w:r>
+            <w:proofErr w:type="spellStart"/>
+            <w:r>
+              <w:t>PackSchedulerGUI</w:t>
+            </w:r>
+            <w:proofErr w:type="spellEnd"/>
+            <w:r>
+              <w:t xml:space="preserve"> has loaded and registrar user is logged in (T2).  T20 has run.</w:t>
             </w:r>
           </w:p>
           <w:p>
@@ -11813,12 +12726,14 @@
             <w:r>
               <w:t xml:space="preserve">Instructor Id: </w:t>
             </w:r>
+            <w:proofErr w:type="spellStart"/>
             <w:r>
               <w:rPr>
                 <w:b/>
               </w:rPr>
               <w:t>jep</w:t>
             </w:r>
+            <w:proofErr w:type="spellEnd"/>
           </w:p>
           <w:p>
             <w:pPr>
@@ -12035,6 +12950,9 @@
                 <w:b/>
               </w:rPr>
             </w:pPr>
+            <w:r>
+              <w:t>CSC216-601 is added to the list</w:t>
+            </w:r>
           </w:p>
         </w:tc>
       </w:tr>
@@ -12077,7 +12995,15 @@
               <w:spacing w:line="240" w:lineRule="auto"/>
             </w:pPr>
             <w:r>
-              <w:t>Preconditions: PackSchedulerGUI has loaded and registrar user is logged in (T2).</w:t>
+              <w:t xml:space="preserve">Preconditions: </w:t>
+            </w:r>
+            <w:proofErr w:type="spellStart"/>
+            <w:r>
+              <w:t>PackSchedulerGUI</w:t>
+            </w:r>
+            <w:proofErr w:type="spellEnd"/>
+            <w:r>
+              <w:t xml:space="preserve"> has loaded and registrar user is logged in (T2).</w:t>
             </w:r>
           </w:p>
           <w:p>
@@ -12172,6 +13098,9 @@
                 <w:b/>
               </w:rPr>
             </w:pPr>
+            <w:r>
+              <w:t>User is returned to the Login view</w:t>
+            </w:r>
           </w:p>
         </w:tc>
       </w:tr>
@@ -12214,7 +13143,15 @@
               <w:spacing w:line="240" w:lineRule="auto"/>
             </w:pPr>
             <w:r>
-              <w:t>Preconditions: PackSchedulerGUI has loaded and registrar user is logged in (T2). T21 has run</w:t>
+              <w:t xml:space="preserve">Preconditions: </w:t>
+            </w:r>
+            <w:proofErr w:type="spellStart"/>
+            <w:r>
+              <w:t>PackSchedulerGUI</w:t>
+            </w:r>
+            <w:proofErr w:type="spellEnd"/>
+            <w:r>
+              <w:t xml:space="preserve"> has loaded and registrar user is logged in (T2). T21 has run</w:t>
             </w:r>
           </w:p>
           <w:p>
@@ -12234,12 +13171,14 @@
             <w:r>
               <w:t xml:space="preserve">User ID: </w:t>
             </w:r>
+            <w:proofErr w:type="spellStart"/>
             <w:r>
               <w:rPr>
                 <w:b/>
               </w:rPr>
               <w:t>pwilkins</w:t>
             </w:r>
+            <w:proofErr w:type="spellEnd"/>
           </w:p>
           <w:p>
             <w:pPr>
@@ -12357,8 +13296,13 @@
               <w:widowControl w:val="0"/>
               <w:spacing w:line="240" w:lineRule="auto"/>
             </w:pPr>
-            <w:r>
-              <w:t>pwilkins is logged in and is switched to the user view.  All that is shown is a Logout button.</w:t>
+            <w:proofErr w:type="spellStart"/>
+            <w:r>
+              <w:t>pwilkins</w:t>
+            </w:r>
+            <w:proofErr w:type="spellEnd"/>
+            <w:r>
+              <w:t xml:space="preserve"> is logged in and is switched to the user view.  All that is shown is a Logout button.</w:t>
             </w:r>
           </w:p>
         </w:tc>
@@ -12381,6 +13325,14 @@
                 <w:b/>
               </w:rPr>
             </w:pPr>
+            <w:proofErr w:type="spellStart"/>
+            <w:r>
+              <w:t>pwilkins</w:t>
+            </w:r>
+            <w:proofErr w:type="spellEnd"/>
+            <w:r>
+              <w:t xml:space="preserve"> is logged in and is switched to the user view.  All that is shown is a Logout button.</w:t>
+            </w:r>
           </w:p>
         </w:tc>
       </w:tr>

</xml_diff>